<commit_message>
class 21,4 fixed days between dates and extra hw
</commit_message>
<xml_diff>
--- a/HOMEWORK PRACTICE/Exercises 2.docx
+++ b/HOMEWORK PRACTICE/Exercises 2.docx
@@ -66,15 +66,7 @@
           <w:sz w:val="20"/>
           <w:szCs w:val="20"/>
         </w:rPr>
-        <w:t>5</w:t>
-      </w:r>
-      <w:r>
-        <w:rPr>
-          <w:strike/>
-          <w:sz w:val="20"/>
-          <w:szCs w:val="20"/>
-        </w:rPr>
-        <w:t xml:space="preserve"> pts. -&gt; Write a function to remove characters from a string starting from zero up to </w:t>
+        <w:t xml:space="preserve">5 pts. -&gt; Write a function to remove characters from a string starting from zero up to </w:t>
       </w:r>
       <w:r>
         <w:rPr>
@@ -646,12 +638,14 @@
         </w:numPr>
         <w:spacing w:before="240" w:after="240"/>
         <w:rPr>
-          <w:sz w:val="20"/>
-          <w:szCs w:val="20"/>
-        </w:rPr>
-      </w:pPr>
-      <w:r>
-        <w:rPr>
+          <w:strike/>
+          <w:sz w:val="20"/>
+          <w:szCs w:val="20"/>
+        </w:rPr>
+      </w:pPr>
+      <w:r>
+        <w:rPr>
+          <w:strike/>
           <w:sz w:val="20"/>
           <w:szCs w:val="20"/>
         </w:rPr>
@@ -661,6 +655,7 @@
       <w:proofErr w:type="gramStart"/>
       <w:r>
         <w:rPr>
+          <w:strike/>
           <w:sz w:val="20"/>
           <w:szCs w:val="20"/>
         </w:rPr>
@@ -670,6 +665,7 @@
       <w:proofErr w:type="gramEnd"/>
       <w:r>
         <w:rPr>
+          <w:strike/>
           <w:sz w:val="20"/>
           <w:szCs w:val="20"/>
         </w:rPr>
@@ -678,6 +674,7 @@
       <w:r>
         <w:rPr>
           <w:b/>
+          <w:strike/>
           <w:sz w:val="20"/>
           <w:szCs w:val="20"/>
         </w:rPr>
@@ -685,6 +682,7 @@
       </w:r>
       <w:r>
         <w:rPr>
+          <w:strike/>
           <w:sz w:val="20"/>
           <w:szCs w:val="20"/>
         </w:rPr>
@@ -935,15 +933,108 @@
           <w:szCs w:val="32"/>
         </w:rPr>
         <w:br/>
-        <w:t xml:space="preserve">week 1; question 1 </w:t>
+        <w:t>week 1</w:t>
       </w:r>
       <w:r>
         <w:rPr>
           <w:sz w:val="32"/>
           <w:szCs w:val="32"/>
         </w:rPr>
+        <w:t xml:space="preserve">: </w:t>
+      </w:r>
+      <w:r>
+        <w:rPr>
+          <w:sz w:val="32"/>
+          <w:szCs w:val="32"/>
+        </w:rPr>
+        <w:t xml:space="preserve">question 1 </w:t>
+      </w:r>
+      <w:r>
+        <w:rPr>
+          <w:sz w:val="32"/>
+          <w:szCs w:val="32"/>
+        </w:rPr>
+        <w:t>= F (redo</w:t>
+      </w:r>
+      <w:proofErr w:type="gramStart"/>
+      <w:r>
+        <w:rPr>
+          <w:sz w:val="32"/>
+          <w:szCs w:val="32"/>
+        </w:rPr>
+        <w:t>)</w:t>
+      </w:r>
+      <w:r>
+        <w:rPr>
+          <w:sz w:val="32"/>
+          <w:szCs w:val="32"/>
+        </w:rPr>
+        <w:t>(</w:t>
+      </w:r>
+      <w:proofErr w:type="gramEnd"/>
+      <w:r>
+        <w:rPr>
+          <w:sz w:val="32"/>
+          <w:szCs w:val="32"/>
+        </w:rPr>
+        <w:t>did it)</w:t>
+      </w:r>
+      <w:r>
+        <w:rPr>
+          <w:sz w:val="32"/>
+          <w:szCs w:val="32"/>
+        </w:rPr>
         <w:br/>
         <w:t>week 2: question 2</w:t>
+      </w:r>
+      <w:r>
+        <w:rPr>
+          <w:sz w:val="32"/>
+          <w:szCs w:val="32"/>
+        </w:rPr>
+        <w:t xml:space="preserve"> = </w:t>
+      </w:r>
+      <w:r>
+        <w:rPr>
+          <w:sz w:val="32"/>
+          <w:szCs w:val="32"/>
+        </w:rPr>
+        <w:t>B</w:t>
+      </w:r>
+      <w:r>
+        <w:rPr>
+          <w:sz w:val="32"/>
+          <w:szCs w:val="32"/>
+        </w:rPr>
+        <w:t xml:space="preserve"> </w:t>
+      </w:r>
+      <w:r>
+        <w:rPr>
+          <w:sz w:val="32"/>
+          <w:szCs w:val="32"/>
+        </w:rPr>
+        <w:br/>
+      </w:r>
+      <w:r>
+        <w:rPr>
+          <w:sz w:val="32"/>
+          <w:szCs w:val="32"/>
+        </w:rPr>
+        <w:t xml:space="preserve">week 3: </w:t>
+      </w:r>
+      <w:r>
+        <w:rPr>
+          <w:sz w:val="32"/>
+          <w:szCs w:val="32"/>
+        </w:rPr>
+        <w:br/>
+      </w:r>
+      <w:r>
+        <w:rPr>
+          <w:sz w:val="32"/>
+          <w:szCs w:val="32"/>
+        </w:rPr>
+        <w:br/>
       </w:r>
     </w:p>
     <w:sectPr>

</xml_diff>